<commit_message>
corrected week 9 knn
</commit_message>
<xml_diff>
--- a/WEEK-9.docx
+++ b/WEEK-9.docx
@@ -108,6 +108,8 @@
         </w:rPr>
         <w:t xml:space="preserve"> approach for </w:t>
       </w:r>
+      <w:proofErr w:type="spellStart"/>
+      <w:proofErr w:type="gramStart"/>
       <w:r>
         <w:rPr>
           <w:rFonts w:ascii="Times New Roman" w:hAnsi="Times New Roman" w:cs="Times New Roman"/>
@@ -117,7 +119,7 @@
           <w:szCs w:val="24"/>
           <w:shd w:val="clear" w:color="auto" w:fill="FFFFFF"/>
         </w:rPr>
-        <w:t>hypothyroid</w:t>
+        <w:t>iris</w:t>
       </w:r>
       <w:r>
         <w:rPr>
@@ -130,6 +132,8 @@
         </w:rPr>
         <w:t>.arff</w:t>
       </w:r>
+      <w:proofErr w:type="spellEnd"/>
+      <w:proofErr w:type="gramEnd"/>
     </w:p>
     <w:p>
       <w:pPr>
@@ -177,6 +181,8 @@
         </w:rPr>
         <w:t xml:space="preserve">Load the </w:t>
       </w:r>
+      <w:proofErr w:type="spellStart"/>
+      <w:proofErr w:type="gramStart"/>
       <w:r>
         <w:rPr>
           <w:rFonts w:ascii="Times New Roman" w:hAnsi="Times New Roman" w:cs="Times New Roman"/>
@@ -187,7 +193,7 @@
           <w:szCs w:val="24"/>
           <w:shd w:val="clear" w:color="auto" w:fill="FFFFFF"/>
         </w:rPr>
-        <w:t>hypothyroid</w:t>
+        <w:t>iris</w:t>
       </w:r>
       <w:r>
         <w:rPr>
@@ -201,6 +207,8 @@
         </w:rPr>
         <w:t>.arff</w:t>
       </w:r>
+      <w:proofErr w:type="spellEnd"/>
+      <w:proofErr w:type="gramEnd"/>
       <w:r>
         <w:rPr>
           <w:rFonts w:ascii="Times New Roman" w:hAnsi="Times New Roman" w:cs="Times New Roman"/>
@@ -330,10 +338,10 @@
           <w:shd w:val="clear" w:color="auto" w:fill="FFFFFF"/>
         </w:rPr>
         <w:drawing>
-          <wp:inline distT="0" distB="0" distL="0" distR="0" wp14:anchorId="7BEA7BEA" wp14:editId="42349A0B">
-            <wp:extent cx="5050859" cy="3805211"/>
-            <wp:effectExtent l="0" t="0" r="0" b="5080"/>
-            <wp:docPr id="1539988198" name="Picture 1"/>
+          <wp:inline distT="0" distB="0" distL="0" distR="0" wp14:anchorId="15A05343" wp14:editId="254BDF1A">
+            <wp:extent cx="4601261" cy="3278386"/>
+            <wp:effectExtent l="0" t="0" r="0" b="0"/>
+            <wp:docPr id="548910294" name="Picture 1"/>
             <wp:cNvGraphicFramePr>
               <a:graphicFrameLocks xmlns:a="http://schemas.openxmlformats.org/drawingml/2006/main" noChangeAspect="1"/>
             </wp:cNvGraphicFramePr>
@@ -341,7 +349,7 @@
               <a:graphicData uri="http://schemas.openxmlformats.org/drawingml/2006/picture">
                 <pic:pic xmlns:pic="http://schemas.openxmlformats.org/drawingml/2006/picture">
                   <pic:nvPicPr>
-                    <pic:cNvPr id="1539988198" name=""/>
+                    <pic:cNvPr id="548910294" name=""/>
                     <pic:cNvPicPr/>
                   </pic:nvPicPr>
                   <pic:blipFill>
@@ -353,7 +361,7 @@
                   <pic:spPr>
                     <a:xfrm>
                       <a:off x="0" y="0"/>
-                      <a:ext cx="5067994" cy="3818120"/>
+                      <a:ext cx="4604678" cy="3280820"/>
                     </a:xfrm>
                     <a:prstGeom prst="rect">
                       <a:avLst/>
@@ -595,10 +603,10 @@
       </w:pPr>
       <w:r>
         <w:drawing>
-          <wp:inline distT="0" distB="0" distL="0" distR="0" wp14:anchorId="38564C1C" wp14:editId="40F90901">
-            <wp:extent cx="5731510" cy="2995295"/>
-            <wp:effectExtent l="0" t="0" r="2540" b="0"/>
-            <wp:docPr id="164306390" name="Picture 1"/>
+          <wp:inline distT="0" distB="0" distL="0" distR="0" wp14:anchorId="06CD452E" wp14:editId="3DB76CB0">
+            <wp:extent cx="5086758" cy="2582265"/>
+            <wp:effectExtent l="0" t="0" r="0" b="8890"/>
+            <wp:docPr id="592742269" name="Picture 1"/>
             <wp:cNvGraphicFramePr>
               <a:graphicFrameLocks xmlns:a="http://schemas.openxmlformats.org/drawingml/2006/main" noChangeAspect="1"/>
             </wp:cNvGraphicFramePr>
@@ -606,7 +614,7 @@
               <a:graphicData uri="http://schemas.openxmlformats.org/drawingml/2006/picture">
                 <pic:pic xmlns:pic="http://schemas.openxmlformats.org/drawingml/2006/picture">
                   <pic:nvPicPr>
-                    <pic:cNvPr id="164306390" name=""/>
+                    <pic:cNvPr id="592742269" name=""/>
                     <pic:cNvPicPr/>
                   </pic:nvPicPr>
                   <pic:blipFill>
@@ -618,7 +626,7 @@
                   <pic:spPr>
                     <a:xfrm>
                       <a:off x="0" y="0"/>
-                      <a:ext cx="5731510" cy="2995295"/>
+                      <a:ext cx="5101509" cy="2589753"/>
                     </a:xfrm>
                     <a:prstGeom prst="rect">
                       <a:avLst/>
@@ -705,7 +713,35 @@
           <w:szCs w:val="24"/>
           <w:shd w:val="clear" w:color="auto" w:fill="FFFFFF"/>
         </w:rPr>
-        <w:t xml:space="preserve"> LinearNNSearch </w:t>
+        <w:t xml:space="preserve"> </w:t>
+      </w:r>
+      <w:proofErr w:type="spellStart"/>
+      <w:r>
+        <w:rPr>
+          <w:rFonts w:ascii="Times New Roman" w:hAnsi="Times New Roman" w:cs="Times New Roman"/>
+          <w:b/>
+          <w:bCs/>
+          <w:color w:val="273239"/>
+          <w:spacing w:val="2"/>
+          <w:sz w:val="24"/>
+          <w:szCs w:val="24"/>
+          <w:shd w:val="clear" w:color="auto" w:fill="FFFFFF"/>
+        </w:rPr>
+        <w:t>LinearNNSearch</w:t>
+      </w:r>
+      <w:proofErr w:type="spellEnd"/>
+      <w:r>
+        <w:rPr>
+          <w:rFonts w:ascii="Times New Roman" w:hAnsi="Times New Roman" w:cs="Times New Roman"/>
+          <w:b/>
+          <w:bCs/>
+          <w:color w:val="273239"/>
+          <w:spacing w:val="2"/>
+          <w:sz w:val="24"/>
+          <w:szCs w:val="24"/>
+          <w:shd w:val="clear" w:color="auto" w:fill="FFFFFF"/>
+        </w:rPr>
+        <w:t xml:space="preserve"> </w:t>
       </w:r>
       <w:r>
         <w:rPr>
@@ -788,6 +824,14 @@
     <w:p>
       <w:pPr>
         <w:tabs>
+          <w:tab w:val="left" w:pos="5708"/>
+        </w:tabs>
+        <w:jc w:val="center"/>
+      </w:pPr>
+    </w:p>
+    <w:p>
+      <w:pPr>
+        <w:tabs>
           <w:tab w:val="left" w:pos="947"/>
         </w:tabs>
         <w:rPr>
@@ -845,10 +889,10 @@
           <w:b/>
         </w:rPr>
         <w:drawing>
-          <wp:inline distT="0" distB="0" distL="0" distR="0" wp14:anchorId="54153928" wp14:editId="0E4C0AA7">
-            <wp:extent cx="4743958" cy="2488134"/>
-            <wp:effectExtent l="0" t="0" r="0" b="7620"/>
-            <wp:docPr id="717892072" name="Picture 1"/>
+          <wp:inline distT="0" distB="0" distL="0" distR="0" wp14:anchorId="1B335990" wp14:editId="47F8AECD">
+            <wp:extent cx="4890262" cy="2513397"/>
+            <wp:effectExtent l="0" t="0" r="5715" b="1270"/>
+            <wp:docPr id="1106873" name="Picture 1"/>
             <wp:cNvGraphicFramePr>
               <a:graphicFrameLocks xmlns:a="http://schemas.openxmlformats.org/drawingml/2006/main" noChangeAspect="1"/>
             </wp:cNvGraphicFramePr>
@@ -856,7 +900,7 @@
               <a:graphicData uri="http://schemas.openxmlformats.org/drawingml/2006/picture">
                 <pic:pic xmlns:pic="http://schemas.openxmlformats.org/drawingml/2006/picture">
                   <pic:nvPicPr>
-                    <pic:cNvPr id="717892072" name=""/>
+                    <pic:cNvPr id="1106873" name=""/>
                     <pic:cNvPicPr/>
                   </pic:nvPicPr>
                   <pic:blipFill>
@@ -868,7 +912,7 @@
                   <pic:spPr>
                     <a:xfrm>
                       <a:off x="0" y="0"/>
-                      <a:ext cx="4755374" cy="2494122"/>
+                      <a:ext cx="4892721" cy="2514661"/>
                     </a:xfrm>
                     <a:prstGeom prst="rect">
                       <a:avLst/>
@@ -949,10 +993,10 @@
           <w:szCs w:val="24"/>
         </w:rPr>
         <w:drawing>
-          <wp:inline distT="0" distB="0" distL="0" distR="0" wp14:anchorId="707A29D9" wp14:editId="67D22472">
-            <wp:extent cx="4736643" cy="2427097"/>
-            <wp:effectExtent l="0" t="0" r="6985" b="0"/>
-            <wp:docPr id="418539052" name="Picture 1"/>
+          <wp:inline distT="0" distB="0" distL="0" distR="0" wp14:anchorId="206D099F" wp14:editId="4A11824D">
+            <wp:extent cx="4773219" cy="2410936"/>
+            <wp:effectExtent l="0" t="0" r="8890" b="8890"/>
+            <wp:docPr id="1524773595" name="Picture 1"/>
             <wp:cNvGraphicFramePr>
               <a:graphicFrameLocks xmlns:a="http://schemas.openxmlformats.org/drawingml/2006/main" noChangeAspect="1"/>
             </wp:cNvGraphicFramePr>
@@ -960,7 +1004,7 @@
               <a:graphicData uri="http://schemas.openxmlformats.org/drawingml/2006/picture">
                 <pic:pic xmlns:pic="http://schemas.openxmlformats.org/drawingml/2006/picture">
                   <pic:nvPicPr>
-                    <pic:cNvPr id="418539052" name=""/>
+                    <pic:cNvPr id="1524773595" name=""/>
                     <pic:cNvPicPr/>
                   </pic:nvPicPr>
                   <pic:blipFill>
@@ -972,7 +1016,7 @@
                   <pic:spPr>
                     <a:xfrm>
                       <a:off x="0" y="0"/>
-                      <a:ext cx="4756257" cy="2437148"/>
+                      <a:ext cx="4783556" cy="2416157"/>
                     </a:xfrm>
                     <a:prstGeom prst="rect">
                       <a:avLst/>
@@ -1052,10 +1096,10 @@
           <w:szCs w:val="24"/>
         </w:rPr>
         <w:drawing>
-          <wp:inline distT="0" distB="0" distL="0" distR="0" wp14:anchorId="319F8C0F" wp14:editId="3A14278D">
-            <wp:extent cx="4773211" cy="2486025"/>
-            <wp:effectExtent l="0" t="0" r="8890" b="0"/>
-            <wp:docPr id="1062882107" name="Picture 1"/>
+          <wp:inline distT="0" distB="0" distL="0" distR="0" wp14:anchorId="0CECC400" wp14:editId="4786A1B0">
+            <wp:extent cx="4787456" cy="2457907"/>
+            <wp:effectExtent l="0" t="0" r="0" b="0"/>
+            <wp:docPr id="1017655429" name="Picture 1"/>
             <wp:cNvGraphicFramePr>
               <a:graphicFrameLocks xmlns:a="http://schemas.openxmlformats.org/drawingml/2006/main" noChangeAspect="1"/>
             </wp:cNvGraphicFramePr>
@@ -1063,7 +1107,7 @@
               <a:graphicData uri="http://schemas.openxmlformats.org/drawingml/2006/picture">
                 <pic:pic xmlns:pic="http://schemas.openxmlformats.org/drawingml/2006/picture">
                   <pic:nvPicPr>
-                    <pic:cNvPr id="1062882107" name=""/>
+                    <pic:cNvPr id="1017655429" name=""/>
                     <pic:cNvPicPr/>
                   </pic:nvPicPr>
                   <pic:blipFill>
@@ -1075,7 +1119,7 @@
                   <pic:spPr>
                     <a:xfrm>
                       <a:off x="0" y="0"/>
-                      <a:ext cx="4777423" cy="2488219"/>
+                      <a:ext cx="4813542" cy="2471299"/>
                     </a:xfrm>
                     <a:prstGeom prst="rect">
                       <a:avLst/>
@@ -1156,10 +1200,10 @@
           <w:szCs w:val="24"/>
         </w:rPr>
         <w:drawing>
-          <wp:inline distT="0" distB="0" distL="0" distR="0" wp14:anchorId="07CC0F35" wp14:editId="06A2EF39">
-            <wp:extent cx="5021936" cy="2578847"/>
-            <wp:effectExtent l="0" t="0" r="7620" b="0"/>
-            <wp:docPr id="1010003640" name="Picture 1"/>
+          <wp:inline distT="0" distB="0" distL="0" distR="0" wp14:anchorId="63DE93D7" wp14:editId="373AB4E7">
+            <wp:extent cx="4860432" cy="2458218"/>
+            <wp:effectExtent l="0" t="0" r="0" b="0"/>
+            <wp:docPr id="1183945314" name="Picture 1"/>
             <wp:cNvGraphicFramePr>
               <a:graphicFrameLocks xmlns:a="http://schemas.openxmlformats.org/drawingml/2006/main" noChangeAspect="1"/>
             </wp:cNvGraphicFramePr>
@@ -1167,7 +1211,7 @@
               <a:graphicData uri="http://schemas.openxmlformats.org/drawingml/2006/picture">
                 <pic:pic xmlns:pic="http://schemas.openxmlformats.org/drawingml/2006/picture">
                   <pic:nvPicPr>
-                    <pic:cNvPr id="1010003640" name=""/>
+                    <pic:cNvPr id="1183945314" name=""/>
                     <pic:cNvPicPr/>
                   </pic:nvPicPr>
                   <pic:blipFill>
@@ -1179,7 +1223,7 @@
                   <pic:spPr>
                     <a:xfrm>
                       <a:off x="0" y="0"/>
-                      <a:ext cx="5028081" cy="2582003"/>
+                      <a:ext cx="4872523" cy="2464333"/>
                     </a:xfrm>
                     <a:prstGeom prst="rect">
                       <a:avLst/>
@@ -1196,9 +1240,16 @@
       <w:pPr>
         <w:rPr>
           <w:b/>
-          <w:lang w:val="en-US"/>
+          <w:lang w:val="en-GB"/>
         </w:rPr>
       </w:pPr>
+      <w:r>
+        <w:rPr>
+          <w:b/>
+          <w:lang w:val="en-GB"/>
+        </w:rPr>
+        <w:tab/>
+      </w:r>
     </w:p>
     <w:p>
       <w:pPr>
@@ -1235,13 +1286,13 @@
           <w:noProof/>
         </w:rPr>
         <w:drawing>
-          <wp:inline distT="0" distB="0" distL="0" distR="0" wp14:anchorId="563A12C3" wp14:editId="3E66E92C">
+          <wp:inline distT="0" distB="0" distL="0" distR="0" wp14:anchorId="4ABA2907" wp14:editId="62C4D785">
             <wp:extent cx="4572000" cy="2743200"/>
             <wp:effectExtent l="0" t="0" r="0" b="0"/>
-            <wp:docPr id="1635557607" name="Chart 1">
+            <wp:docPr id="411689014" name="Chart 1">
               <a:extLst xmlns:a="http://schemas.openxmlformats.org/drawingml/2006/main">
                 <a:ext uri="{FF2B5EF4-FFF2-40B4-BE49-F238E27FC236}">
-                  <a16:creationId xmlns:a16="http://schemas.microsoft.com/office/drawing/2014/main" id="{69366CE6-695E-61A3-5E1E-EE9E578C3E5C}"/>
+                  <a16:creationId xmlns:a16="http://schemas.microsoft.com/office/drawing/2014/main" id="{0F125585-1597-B058-92D8-F85BBE0696F0}"/>
                 </a:ext>
               </a:extLst>
             </wp:docPr>
@@ -1322,7 +1373,26 @@
                 <w:color w:val="000000"/>
                 <w:lang w:eastAsia="en-IN"/>
               </w:rPr>
-              <w:t xml:space="preserve"> (IBk-{distance})</w:t>
+              <w:t xml:space="preserve"> </w:t>
+            </w:r>
+          </w:p>
+          <w:p>
+            <w:pPr>
+              <w:spacing w:after="0" w:line="240" w:lineRule="auto"/>
+              <w:jc w:val="center"/>
+              <w:rPr>
+                <w:rFonts w:ascii="Calibri" w:eastAsia="Times New Roman" w:hAnsi="Calibri" w:cs="Calibri"/>
+                <w:color w:val="000000"/>
+                <w:lang w:eastAsia="en-IN"/>
+              </w:rPr>
+            </w:pPr>
+            <w:r>
+              <w:rPr>
+                <w:rFonts w:ascii="Calibri" w:eastAsia="Times New Roman" w:hAnsi="Calibri" w:cs="Calibri"/>
+                <w:color w:val="000000"/>
+                <w:lang w:eastAsia="en-IN"/>
+              </w:rPr>
+              <w:t>(IBk-{distance})</w:t>
             </w:r>
           </w:p>
         </w:tc>
@@ -1496,7 +1566,15 @@
                 <w:color w:val="000000"/>
                 <w:lang w:eastAsia="en-IN"/>
               </w:rPr>
-              <w:t>0.91</w:t>
+              <w:t>0.</w:t>
+            </w:r>
+            <w:r>
+              <w:rPr>
+                <w:rFonts w:ascii="Calibri" w:eastAsia="Times New Roman" w:hAnsi="Calibri" w:cs="Calibri"/>
+                <w:color w:val="000000"/>
+                <w:lang w:eastAsia="en-IN"/>
+              </w:rPr>
+              <w:t>953</w:t>
             </w:r>
           </w:p>
         </w:tc>
@@ -1524,7 +1602,7 @@
                 <w:color w:val="000000"/>
                 <w:lang w:eastAsia="en-IN"/>
               </w:rPr>
-              <w:t>?</w:t>
+              <w:t>0.953</w:t>
             </w:r>
           </w:p>
         </w:tc>
@@ -1552,15 +1630,7 @@
                 <w:color w:val="000000"/>
                 <w:lang w:eastAsia="en-IN"/>
               </w:rPr>
-              <w:t>0.9</w:t>
-            </w:r>
-            <w:r>
-              <w:rPr>
-                <w:rFonts w:ascii="Calibri" w:eastAsia="Times New Roman" w:hAnsi="Calibri" w:cs="Calibri"/>
-                <w:color w:val="000000"/>
-                <w:lang w:eastAsia="en-IN"/>
-              </w:rPr>
-              <w:t>15</w:t>
+              <w:t>0.953</w:t>
             </w:r>
           </w:p>
         </w:tc>
@@ -1588,7 +1658,7 @@
                 <w:color w:val="000000"/>
                 <w:lang w:eastAsia="en-IN"/>
               </w:rPr>
-              <w:t>?</w:t>
+              <w:t>0.953</w:t>
             </w:r>
           </w:p>
         </w:tc>
@@ -1658,7 +1728,15 @@
                 <w:color w:val="000000"/>
                 <w:lang w:eastAsia="en-IN"/>
               </w:rPr>
-              <w:t>92</w:t>
+              <w:t>9</w:t>
+            </w:r>
+            <w:r>
+              <w:rPr>
+                <w:rFonts w:ascii="Calibri" w:eastAsia="Times New Roman" w:hAnsi="Calibri" w:cs="Calibri"/>
+                <w:color w:val="000000"/>
+                <w:lang w:eastAsia="en-IN"/>
+              </w:rPr>
+              <w:t>60</w:t>
             </w:r>
           </w:p>
         </w:tc>
@@ -1686,7 +1764,7 @@
                 <w:color w:val="000000"/>
                 <w:lang w:eastAsia="en-IN"/>
               </w:rPr>
-              <w:t>?</w:t>
+              <w:t>0.960</w:t>
             </w:r>
           </w:p>
         </w:tc>
@@ -1714,15 +1792,7 @@
                 <w:color w:val="000000"/>
                 <w:lang w:eastAsia="en-IN"/>
               </w:rPr>
-              <w:t>0.9</w:t>
-            </w:r>
-            <w:r>
-              <w:rPr>
-                <w:rFonts w:ascii="Calibri" w:eastAsia="Times New Roman" w:hAnsi="Calibri" w:cs="Calibri"/>
-                <w:color w:val="000000"/>
-                <w:lang w:eastAsia="en-IN"/>
-              </w:rPr>
-              <w:t>23</w:t>
+              <w:t>0.960</w:t>
             </w:r>
           </w:p>
         </w:tc>
@@ -1750,7 +1820,7 @@
                 <w:color w:val="000000"/>
                 <w:lang w:eastAsia="en-IN"/>
               </w:rPr>
-              <w:t>?</w:t>
+              <w:t>0.960</w:t>
             </w:r>
           </w:p>
         </w:tc>
@@ -1812,15 +1882,7 @@
                 <w:color w:val="000000"/>
                 <w:lang w:eastAsia="en-IN"/>
               </w:rPr>
-              <w:t>0.9</w:t>
-            </w:r>
-            <w:r>
-              <w:rPr>
-                <w:rFonts w:ascii="Calibri" w:eastAsia="Times New Roman" w:hAnsi="Calibri" w:cs="Calibri"/>
-                <w:color w:val="000000"/>
-                <w:lang w:eastAsia="en-IN"/>
-              </w:rPr>
-              <w:t>2</w:t>
+              <w:t>0.960</w:t>
             </w:r>
           </w:p>
         </w:tc>
@@ -1848,15 +1910,7 @@
                 <w:color w:val="000000"/>
                 <w:lang w:eastAsia="en-IN"/>
               </w:rPr>
-              <w:t>0.9</w:t>
-            </w:r>
-            <w:r>
-              <w:rPr>
-                <w:rFonts w:ascii="Calibri" w:eastAsia="Times New Roman" w:hAnsi="Calibri" w:cs="Calibri"/>
-                <w:color w:val="000000"/>
-                <w:lang w:eastAsia="en-IN"/>
-              </w:rPr>
-              <w:t>14</w:t>
+              <w:t>0.960</w:t>
             </w:r>
           </w:p>
         </w:tc>
@@ -1884,15 +1938,7 @@
                 <w:color w:val="000000"/>
                 <w:lang w:eastAsia="en-IN"/>
               </w:rPr>
-              <w:t>0.9</w:t>
-            </w:r>
-            <w:r>
-              <w:rPr>
-                <w:rFonts w:ascii="Calibri" w:eastAsia="Times New Roman" w:hAnsi="Calibri" w:cs="Calibri"/>
-                <w:color w:val="000000"/>
-                <w:lang w:eastAsia="en-IN"/>
-              </w:rPr>
-              <w:t>26</w:t>
+              <w:t>0.960</w:t>
             </w:r>
           </w:p>
         </w:tc>
@@ -1920,15 +1966,7 @@
                 <w:color w:val="000000"/>
                 <w:lang w:eastAsia="en-IN"/>
               </w:rPr>
-              <w:t>0.9</w:t>
-            </w:r>
-            <w:r>
-              <w:rPr>
-                <w:rFonts w:ascii="Calibri" w:eastAsia="Times New Roman" w:hAnsi="Calibri" w:cs="Calibri"/>
-                <w:color w:val="000000"/>
-                <w:lang w:eastAsia="en-IN"/>
-              </w:rPr>
-              <w:t>19</w:t>
+              <w:t>0.960</w:t>
             </w:r>
           </w:p>
         </w:tc>
@@ -1998,7 +2036,7 @@
                 <w:color w:val="000000"/>
                 <w:lang w:eastAsia="en-IN"/>
               </w:rPr>
-              <w:t>2</w:t>
+              <w:t>40</w:t>
             </w:r>
           </w:p>
         </w:tc>
@@ -2026,7 +2064,7 @@
                 <w:color w:val="000000"/>
                 <w:lang w:eastAsia="en-IN"/>
               </w:rPr>
-              <w:t>?</w:t>
+              <w:t>0.940</w:t>
             </w:r>
           </w:p>
         </w:tc>
@@ -2054,15 +2092,7 @@
                 <w:color w:val="000000"/>
                 <w:lang w:eastAsia="en-IN"/>
               </w:rPr>
-              <w:t>0.9</w:t>
-            </w:r>
-            <w:r>
-              <w:rPr>
-                <w:rFonts w:ascii="Calibri" w:eastAsia="Times New Roman" w:hAnsi="Calibri" w:cs="Calibri"/>
-                <w:color w:val="000000"/>
-                <w:lang w:eastAsia="en-IN"/>
-              </w:rPr>
-              <w:t>20</w:t>
+              <w:t>0.940</w:t>
             </w:r>
           </w:p>
         </w:tc>
@@ -2090,7 +2120,7 @@
                 <w:color w:val="000000"/>
                 <w:lang w:eastAsia="en-IN"/>
               </w:rPr>
-              <w:t>?</w:t>
+              <w:t>0.940</w:t>
             </w:r>
           </w:p>
         </w:tc>
@@ -2150,7 +2180,15 @@
                 <w:color w:val="000000"/>
                 <w:lang w:eastAsia="en-IN"/>
               </w:rPr>
-              <w:t>0.91</w:t>
+              <w:t>0.9</w:t>
+            </w:r>
+            <w:r>
+              <w:rPr>
+                <w:rFonts w:ascii="Calibri" w:eastAsia="Times New Roman" w:hAnsi="Calibri" w:cs="Calibri"/>
+                <w:color w:val="000000"/>
+                <w:lang w:eastAsia="en-IN"/>
+              </w:rPr>
+              <w:t>53</w:t>
             </w:r>
           </w:p>
         </w:tc>
@@ -2177,7 +2215,7 @@
                 <w:color w:val="000000"/>
                 <w:lang w:eastAsia="en-IN"/>
               </w:rPr>
-              <w:t>?</w:t>
+              <w:t>0.953</w:t>
             </w:r>
           </w:p>
         </w:tc>
@@ -2204,7 +2242,7 @@
                 <w:color w:val="000000"/>
                 <w:lang w:eastAsia="en-IN"/>
               </w:rPr>
-              <w:t>0.915</w:t>
+              <w:t>0.953</w:t>
             </w:r>
           </w:p>
         </w:tc>
@@ -2231,7 +2269,7 @@
                 <w:color w:val="000000"/>
                 <w:lang w:eastAsia="en-IN"/>
               </w:rPr>
-              <w:t>?</w:t>
+              <w:t>0.953</w:t>
             </w:r>
           </w:p>
         </w:tc>
@@ -3136,9 +3174,9 @@
           <c:order val="0"/>
           <c:tx>
             <c:strRef>
-              <c:f>Sheet1!$B$1</c:f>
+              <c:f>Sheet1!$B$1:$B$2</c:f>
               <c:strCache>
-                <c:ptCount val="1"/>
+                <c:ptCount val="2"/>
                 <c:pt idx="0">
                   <c:v>Accuracy</c:v>
                 </c:pt>
@@ -3157,7 +3195,7 @@
           <c:invertIfNegative val="0"/>
           <c:cat>
             <c:strRef>
-              <c:f>Sheet1!$A$2:$A$6</c:f>
+              <c:f>Sheet1!$A$3:$A$7</c:f>
               <c:strCache>
                 <c:ptCount val="5"/>
                 <c:pt idx="0">
@@ -3180,31 +3218,31 @@
           </c:cat>
           <c:val>
             <c:numRef>
-              <c:f>Sheet1!$B$2:$B$6</c:f>
+              <c:f>Sheet1!$B$3:$B$7</c:f>
               <c:numCache>
                 <c:formatCode>General</c:formatCode>
                 <c:ptCount val="5"/>
                 <c:pt idx="0">
-                  <c:v>0.91</c:v>
+                  <c:v>0.95299999999999996</c:v>
                 </c:pt>
                 <c:pt idx="1">
-                  <c:v>0.92</c:v>
+                  <c:v>0.96</c:v>
                 </c:pt>
                 <c:pt idx="2">
-                  <c:v>0.92</c:v>
+                  <c:v>0.96</c:v>
                 </c:pt>
                 <c:pt idx="3">
-                  <c:v>0.92</c:v>
+                  <c:v>0.94</c:v>
                 </c:pt>
                 <c:pt idx="4">
-                  <c:v>0.91</c:v>
+                  <c:v>0.95299999999999996</c:v>
                 </c:pt>
               </c:numCache>
             </c:numRef>
           </c:val>
           <c:extLst>
             <c:ext xmlns:c16="http://schemas.microsoft.com/office/drawing/2014/chart" uri="{C3380CC4-5D6E-409C-BE32-E72D297353CC}">
-              <c16:uniqueId val="{00000000-8AAD-4616-8459-4B612BDB0AFA}"/>
+              <c16:uniqueId val="{00000000-E488-479F-B01F-3312BD3E3265}"/>
             </c:ext>
           </c:extLst>
         </c:ser>
@@ -3213,9 +3251,9 @@
           <c:order val="1"/>
           <c:tx>
             <c:strRef>
-              <c:f>Sheet1!$C$1</c:f>
+              <c:f>Sheet1!$C$1:$C$2</c:f>
               <c:strCache>
-                <c:ptCount val="1"/>
+                <c:ptCount val="2"/>
                 <c:pt idx="0">
                   <c:v>Precision</c:v>
                 </c:pt>
@@ -3234,7 +3272,7 @@
           <c:invertIfNegative val="0"/>
           <c:cat>
             <c:strRef>
-              <c:f>Sheet1!$A$2:$A$6</c:f>
+              <c:f>Sheet1!$A$3:$A$7</c:f>
               <c:strCache>
                 <c:ptCount val="5"/>
                 <c:pt idx="0">
@@ -3257,31 +3295,31 @@
           </c:cat>
           <c:val>
             <c:numRef>
-              <c:f>Sheet1!$C$2:$C$6</c:f>
+              <c:f>Sheet1!$C$3:$C$7</c:f>
               <c:numCache>
                 <c:formatCode>General</c:formatCode>
                 <c:ptCount val="5"/>
                 <c:pt idx="0">
-                  <c:v>0</c:v>
+                  <c:v>0.95299999999999996</c:v>
                 </c:pt>
                 <c:pt idx="1">
-                  <c:v>0</c:v>
+                  <c:v>0.96</c:v>
                 </c:pt>
                 <c:pt idx="2">
-                  <c:v>0.91400000000000003</c:v>
+                  <c:v>0.96</c:v>
                 </c:pt>
                 <c:pt idx="3">
-                  <c:v>0</c:v>
+                  <c:v>0.94</c:v>
                 </c:pt>
                 <c:pt idx="4">
-                  <c:v>0</c:v>
+                  <c:v>0.95299999999999996</c:v>
                 </c:pt>
               </c:numCache>
             </c:numRef>
           </c:val>
           <c:extLst>
             <c:ext xmlns:c16="http://schemas.microsoft.com/office/drawing/2014/chart" uri="{C3380CC4-5D6E-409C-BE32-E72D297353CC}">
-              <c16:uniqueId val="{00000001-8AAD-4616-8459-4B612BDB0AFA}"/>
+              <c16:uniqueId val="{00000001-E488-479F-B01F-3312BD3E3265}"/>
             </c:ext>
           </c:extLst>
         </c:ser>
@@ -3290,9 +3328,9 @@
           <c:order val="2"/>
           <c:tx>
             <c:strRef>
-              <c:f>Sheet1!$D$1</c:f>
+              <c:f>Sheet1!$D$1:$D$2</c:f>
               <c:strCache>
-                <c:ptCount val="1"/>
+                <c:ptCount val="2"/>
                 <c:pt idx="0">
                   <c:v>Recall</c:v>
                 </c:pt>
@@ -3311,7 +3349,7 @@
           <c:invertIfNegative val="0"/>
           <c:cat>
             <c:strRef>
-              <c:f>Sheet1!$A$2:$A$6</c:f>
+              <c:f>Sheet1!$A$3:$A$7</c:f>
               <c:strCache>
                 <c:ptCount val="5"/>
                 <c:pt idx="0">
@@ -3334,31 +3372,31 @@
           </c:cat>
           <c:val>
             <c:numRef>
-              <c:f>Sheet1!$D$2:$D$6</c:f>
+              <c:f>Sheet1!$D$3:$D$7</c:f>
               <c:numCache>
                 <c:formatCode>General</c:formatCode>
                 <c:ptCount val="5"/>
                 <c:pt idx="0">
-                  <c:v>0.91500000000000004</c:v>
+                  <c:v>0.95299999999999996</c:v>
                 </c:pt>
                 <c:pt idx="1">
-                  <c:v>0.92300000000000004</c:v>
+                  <c:v>0.96</c:v>
                 </c:pt>
                 <c:pt idx="2">
-                  <c:v>0.92600000000000005</c:v>
+                  <c:v>0.96</c:v>
                 </c:pt>
                 <c:pt idx="3">
-                  <c:v>0.92</c:v>
+                  <c:v>0.94</c:v>
                 </c:pt>
                 <c:pt idx="4">
-                  <c:v>0.91500000000000004</c:v>
+                  <c:v>0.95299999999999996</c:v>
                 </c:pt>
               </c:numCache>
             </c:numRef>
           </c:val>
           <c:extLst>
             <c:ext xmlns:c16="http://schemas.microsoft.com/office/drawing/2014/chart" uri="{C3380CC4-5D6E-409C-BE32-E72D297353CC}">
-              <c16:uniqueId val="{00000002-8AAD-4616-8459-4B612BDB0AFA}"/>
+              <c16:uniqueId val="{00000002-E488-479F-B01F-3312BD3E3265}"/>
             </c:ext>
           </c:extLst>
         </c:ser>
@@ -3367,9 +3405,9 @@
           <c:order val="3"/>
           <c:tx>
             <c:strRef>
-              <c:f>Sheet1!$E$1</c:f>
+              <c:f>Sheet1!$E$1:$E$2</c:f>
               <c:strCache>
-                <c:ptCount val="1"/>
+                <c:ptCount val="2"/>
                 <c:pt idx="0">
                   <c:v>F1 score</c:v>
                 </c:pt>
@@ -3388,7 +3426,7 @@
           <c:invertIfNegative val="0"/>
           <c:cat>
             <c:strRef>
-              <c:f>Sheet1!$A$2:$A$6</c:f>
+              <c:f>Sheet1!$A$3:$A$7</c:f>
               <c:strCache>
                 <c:ptCount val="5"/>
                 <c:pt idx="0">
@@ -3411,31 +3449,31 @@
           </c:cat>
           <c:val>
             <c:numRef>
-              <c:f>Sheet1!$E$2:$E$6</c:f>
+              <c:f>Sheet1!$E$3:$E$7</c:f>
               <c:numCache>
                 <c:formatCode>General</c:formatCode>
                 <c:ptCount val="5"/>
                 <c:pt idx="0">
-                  <c:v>0</c:v>
+                  <c:v>0.95299999999999996</c:v>
                 </c:pt>
                 <c:pt idx="1">
-                  <c:v>0</c:v>
+                  <c:v>0.96</c:v>
                 </c:pt>
                 <c:pt idx="2">
-                  <c:v>0.91900000000000004</c:v>
+                  <c:v>0.96</c:v>
                 </c:pt>
                 <c:pt idx="3">
-                  <c:v>0</c:v>
+                  <c:v>0.94</c:v>
                 </c:pt>
                 <c:pt idx="4">
-                  <c:v>0</c:v>
+                  <c:v>0.95299999999999996</c:v>
                 </c:pt>
               </c:numCache>
             </c:numRef>
           </c:val>
           <c:extLst>
             <c:ext xmlns:c16="http://schemas.microsoft.com/office/drawing/2014/chart" uri="{C3380CC4-5D6E-409C-BE32-E72D297353CC}">
-              <c16:uniqueId val="{00000003-8AAD-4616-8459-4B612BDB0AFA}"/>
+              <c16:uniqueId val="{00000003-E488-479F-B01F-3312BD3E3265}"/>
             </c:ext>
           </c:extLst>
         </c:ser>
@@ -3449,11 +3487,11 @@
         </c:dLbls>
         <c:gapWidth val="219"/>
         <c:overlap val="-27"/>
-        <c:axId val="589643928"/>
-        <c:axId val="589651128"/>
+        <c:axId val="577843744"/>
+        <c:axId val="577839784"/>
       </c:barChart>
       <c:catAx>
-        <c:axId val="589643928"/>
+        <c:axId val="577843744"/>
         <c:scaling>
           <c:orientation val="minMax"/>
         </c:scaling>
@@ -3496,7 +3534,7 @@
             <a:endParaRPr lang="en-US"/>
           </a:p>
         </c:txPr>
-        <c:crossAx val="589651128"/>
+        <c:crossAx val="577839784"/>
         <c:crosses val="autoZero"/>
         <c:auto val="1"/>
         <c:lblAlgn val="ctr"/>
@@ -3504,7 +3542,7 @@
         <c:noMultiLvlLbl val="0"/>
       </c:catAx>
       <c:valAx>
-        <c:axId val="589651128"/>
+        <c:axId val="577839784"/>
         <c:scaling>
           <c:orientation val="minMax"/>
         </c:scaling>
@@ -3555,7 +3593,7 @@
             <a:endParaRPr lang="en-US"/>
           </a:p>
         </c:txPr>
-        <c:crossAx val="589643928"/>
+        <c:crossAx val="577843744"/>
         <c:crosses val="autoZero"/>
         <c:crossBetween val="between"/>
       </c:valAx>

</xml_diff>